<commit_message>
Added a problems description file.
</commit_message>
<xml_diff>
--- a/Programming-Basics-JS/04. For-Loop-MoreExercises/Problems-Description-For-Loop-MoreExercises.docx
+++ b/Programming-Basics-JS/04. For-Loop-MoreExercises/Problems-Description-For-Loop-MoreExercises.docx
@@ -117,6 +117,30 @@
             <w:shd w:fill="auto" w:val="clear"/>
           </w:rPr>
           <w:t xml:space="preserve">"</w:t>
+        </w:r>
+        <w:r>
+          <w:rPr>
+            <w:rFonts w:ascii="Calibri" w:hAnsi="Calibri" w:cs="Calibri" w:eastAsia="Calibri"/>
+            <w:color w:val="0000FF"/>
+            <w:spacing w:val="0"/>
+            <w:position w:val="0"/>
+            <w:sz w:val="22"/>
+            <w:u w:val="single"/>
+            <w:shd w:fill="auto" w:val="clear"/>
+          </w:rPr>
+          <w:t xml:space="preserve"> HYPERLINK "https://softuni.bg/courses/programming-basics"</w:t>
+        </w:r>
+        <w:r>
+          <w:rPr>
+            <w:rFonts w:ascii="Calibri" w:hAnsi="Calibri" w:cs="Calibri" w:eastAsia="Calibri"/>
+            <w:color w:val="0000FF"/>
+            <w:spacing w:val="0"/>
+            <w:position w:val="0"/>
+            <w:sz w:val="22"/>
+            <w:u w:val="single"/>
+            <w:shd w:fill="auto" w:val="clear"/>
+          </w:rPr>
+          <w:t xml:space="preserve"> HYPERLINK "https://softuni.bg/courses/programming-basics"</w:t>
         </w:r>
         <w:r>
           <w:rPr>
@@ -164,7 +188,55 @@
             <w:u w:val="single"/>
             <w:shd w:fill="auto" w:val="clear"/>
           </w:rPr>
+          <w:t xml:space="preserve"> HYPERLINK "https://softuni.bg/courses/programming-basics"</w:t>
+        </w:r>
+        <w:r>
+          <w:rPr>
+            <w:rFonts w:ascii="Calibri" w:hAnsi="Calibri" w:cs="Calibri" w:eastAsia="Calibri"/>
+            <w:color w:val="0000FF"/>
+            <w:spacing w:val="0"/>
+            <w:position w:val="0"/>
+            <w:sz w:val="22"/>
+            <w:u w:val="single"/>
+            <w:shd w:fill="auto" w:val="clear"/>
+          </w:rPr>
+          <w:t xml:space="preserve"> HYPERLINK "https://softuni.bg/courses/programming-basics"</w:t>
+        </w:r>
+        <w:r>
+          <w:rPr>
+            <w:rFonts w:ascii="Calibri" w:hAnsi="Calibri" w:cs="Calibri" w:eastAsia="Calibri"/>
+            <w:color w:val="0000FF"/>
+            <w:spacing w:val="0"/>
+            <w:position w:val="0"/>
+            <w:sz w:val="22"/>
+            <w:u w:val="single"/>
+            <w:shd w:fill="auto" w:val="clear"/>
+          </w:rPr>
           <w:t xml:space="preserve">"</w:t>
+        </w:r>
+        <w:r>
+          <w:rPr>
+            <w:rFonts w:ascii="Calibri" w:hAnsi="Calibri" w:cs="Calibri" w:eastAsia="Calibri"/>
+            <w:color w:val="0000FF"/>
+            <w:spacing w:val="0"/>
+            <w:position w:val="0"/>
+            <w:sz w:val="22"/>
+            <w:u w:val="single"/>
+            <w:shd w:fill="auto" w:val="clear"/>
+          </w:rPr>
+          <w:t xml:space="preserve"> HYPERLINK "https://softuni.bg/courses/programming-basics"</w:t>
+        </w:r>
+        <w:r>
+          <w:rPr>
+            <w:rFonts w:ascii="Calibri" w:hAnsi="Calibri" w:cs="Calibri" w:eastAsia="Calibri"/>
+            <w:color w:val="0000FF"/>
+            <w:spacing w:val="0"/>
+            <w:position w:val="0"/>
+            <w:sz w:val="22"/>
+            <w:u w:val="single"/>
+            <w:shd w:fill="auto" w:val="clear"/>
+          </w:rPr>
+          <w:t xml:space="preserve"> HYPERLINK "https://softuni.bg/courses/programming-basics"</w:t>
         </w:r>
         <w:r>
           <w:rPr>
@@ -212,6 +284,30 @@
             <w:u w:val="single"/>
             <w:shd w:fill="auto" w:val="clear"/>
           </w:rPr>
+          <w:t xml:space="preserve"> HYPERLINK "https://softuni.bg/courses/programming-basics"</w:t>
+        </w:r>
+        <w:r>
+          <w:rPr>
+            <w:rFonts w:ascii="Calibri" w:hAnsi="Calibri" w:cs="Calibri" w:eastAsia="Calibri"/>
+            <w:color w:val="0000FF"/>
+            <w:spacing w:val="0"/>
+            <w:position w:val="0"/>
+            <w:sz w:val="22"/>
+            <w:u w:val="single"/>
+            <w:shd w:fill="auto" w:val="clear"/>
+          </w:rPr>
+          <w:t xml:space="preserve"> HYPERLINK "https://softuni.bg/courses/programming-basics"</w:t>
+        </w:r>
+        <w:r>
+          <w:rPr>
+            <w:rFonts w:ascii="Calibri" w:hAnsi="Calibri" w:cs="Calibri" w:eastAsia="Calibri"/>
+            <w:color w:val="0000FF"/>
+            <w:spacing w:val="0"/>
+            <w:position w:val="0"/>
+            <w:sz w:val="22"/>
+            <w:u w:val="single"/>
+            <w:shd w:fill="auto" w:val="clear"/>
+          </w:rPr>
           <w:t xml:space="preserve">СофтУни</w:t>
         </w:r>
       </w:hyperlink>
@@ -1580,7 +1676,6 @@
                 <w:spacing w:val="0"/>
                 <w:position w:val="0"/>
                 <w:sz w:val="22"/>
-                <w:shd w:fill="auto" w:val="clear"/>
               </w:rPr>
             </w:pPr>
             <w:r>
@@ -1624,7 +1719,6 @@
                 <w:spacing w:val="0"/>
                 <w:position w:val="0"/>
                 <w:sz w:val="22"/>
-                <w:shd w:fill="auto" w:val="clear"/>
               </w:rPr>
             </w:pPr>
             <w:r>
@@ -1668,7 +1762,6 @@
                 <w:spacing w:val="0"/>
                 <w:position w:val="0"/>
                 <w:sz w:val="22"/>
-                <w:shd w:fill="auto" w:val="clear"/>
               </w:rPr>
             </w:pPr>
             <w:r>
@@ -1743,7 +1836,6 @@
                 <w:spacing w:val="0"/>
                 <w:position w:val="0"/>
                 <w:sz w:val="22"/>
-                <w:shd w:fill="auto" w:val="clear"/>
               </w:rPr>
             </w:pPr>
             <w:r>
@@ -1785,7 +1877,6 @@
                 <w:spacing w:val="0"/>
                 <w:position w:val="0"/>
                 <w:sz w:val="22"/>
-                <w:shd w:fill="auto" w:val="clear"/>
               </w:rPr>
             </w:pPr>
             <w:r>
@@ -2521,7 +2612,6 @@
                 <w:spacing w:val="0"/>
                 <w:position w:val="0"/>
                 <w:sz w:val="22"/>
-                <w:shd w:fill="auto" w:val="clear"/>
               </w:rPr>
             </w:pPr>
             <w:r>
@@ -2649,7 +2739,6 @@
                 <w:spacing w:val="0"/>
                 <w:position w:val="0"/>
                 <w:sz w:val="22"/>
-                <w:shd w:fill="auto" w:val="clear"/>
               </w:rPr>
             </w:pPr>
             <w:r>
@@ -2693,7 +2782,6 @@
                 <w:spacing w:val="0"/>
                 <w:position w:val="0"/>
                 <w:sz w:val="22"/>
-                <w:shd w:fill="auto" w:val="clear"/>
               </w:rPr>
             </w:pPr>
             <w:r>
@@ -2737,7 +2825,6 @@
                 <w:spacing w:val="0"/>
                 <w:position w:val="0"/>
                 <w:sz w:val="22"/>
-                <w:shd w:fill="auto" w:val="clear"/>
               </w:rPr>
             </w:pPr>
             <w:r>
@@ -2812,7 +2899,6 @@
                 <w:spacing w:val="0"/>
                 <w:position w:val="0"/>
                 <w:sz w:val="22"/>
-                <w:shd w:fill="auto" w:val="clear"/>
               </w:rPr>
             </w:pPr>
             <w:r>
@@ -2854,7 +2940,6 @@
                 <w:spacing w:val="0"/>
                 <w:position w:val="0"/>
                 <w:sz w:val="22"/>
-                <w:shd w:fill="auto" w:val="clear"/>
               </w:rPr>
             </w:pPr>
             <w:r>
@@ -3432,7 +3517,6 @@
                 <w:color w:val="auto"/>
                 <w:spacing w:val="0"/>
                 <w:position w:val="0"/>
-                <w:shd w:fill="auto" w:val="clear"/>
               </w:rPr>
             </w:pPr>
             <w:r>
@@ -4568,7 +4652,6 @@
                 <w:spacing w:val="0"/>
                 <w:position w:val="0"/>
                 <w:sz w:val="22"/>
-                <w:shd w:fill="auto" w:val="clear"/>
               </w:rPr>
             </w:pPr>
             <w:r>
@@ -4612,7 +4695,6 @@
                 <w:spacing w:val="0"/>
                 <w:position w:val="0"/>
                 <w:sz w:val="22"/>
-                <w:shd w:fill="auto" w:val="clear"/>
               </w:rPr>
             </w:pPr>
             <w:r>
@@ -4657,7 +4739,6 @@
                 <w:spacing w:val="0"/>
                 <w:position w:val="0"/>
                 <w:sz w:val="22"/>
-                <w:shd w:fill="auto" w:val="clear"/>
               </w:rPr>
             </w:pPr>
             <w:r>
@@ -4810,7 +4891,6 @@
                 <w:spacing w:val="0"/>
                 <w:position w:val="0"/>
                 <w:sz w:val="22"/>
-                <w:shd w:fill="auto" w:val="clear"/>
               </w:rPr>
             </w:pPr>
             <w:r>
@@ -4878,7 +4958,6 @@
                 <w:spacing w:val="0"/>
                 <w:position w:val="0"/>
                 <w:sz w:val="22"/>
-                <w:shd w:fill="auto" w:val="clear"/>
               </w:rPr>
             </w:pPr>
             <w:r>
@@ -5236,7 +5315,6 @@
                 <w:spacing w:val="0"/>
                 <w:position w:val="0"/>
                 <w:sz w:val="22"/>
-                <w:shd w:fill="auto" w:val="clear"/>
               </w:rPr>
             </w:pPr>
             <w:r>
@@ -5366,7 +5444,6 @@
                 <w:spacing w:val="0"/>
                 <w:position w:val="0"/>
                 <w:sz w:val="22"/>
-                <w:shd w:fill="auto" w:val="clear"/>
               </w:rPr>
             </w:pPr>
             <w:r>
@@ -5410,7 +5487,6 @@
                 <w:spacing w:val="0"/>
                 <w:position w:val="0"/>
                 <w:sz w:val="22"/>
-                <w:shd w:fill="auto" w:val="clear"/>
               </w:rPr>
             </w:pPr>
             <w:r>
@@ -5454,7 +5530,6 @@
                 <w:spacing w:val="0"/>
                 <w:position w:val="0"/>
                 <w:sz w:val="22"/>
-                <w:shd w:fill="auto" w:val="clear"/>
               </w:rPr>
             </w:pPr>
             <w:r>
@@ -5498,7 +5573,6 @@
                 <w:spacing w:val="0"/>
                 <w:position w:val="0"/>
                 <w:sz w:val="22"/>
-                <w:shd w:fill="auto" w:val="clear"/>
               </w:rPr>
             </w:pPr>
             <w:r>
@@ -5703,7 +5777,6 @@
                 <w:spacing w:val="0"/>
                 <w:position w:val="0"/>
                 <w:sz w:val="22"/>
-                <w:shd w:fill="auto" w:val="clear"/>
               </w:rPr>
             </w:pPr>
             <w:r>
@@ -5772,7 +5845,6 @@
                 <w:spacing w:val="0"/>
                 <w:position w:val="0"/>
                 <w:sz w:val="22"/>
-                <w:shd w:fill="auto" w:val="clear"/>
               </w:rPr>
             </w:pPr>
             <w:r>
@@ -5892,7 +5964,6 @@
                 <w:spacing w:val="0"/>
                 <w:position w:val="0"/>
                 <w:sz w:val="22"/>
-                <w:shd w:fill="auto" w:val="clear"/>
               </w:rPr>
             </w:pPr>
             <w:r>
@@ -5960,7 +6031,6 @@
                 <w:spacing w:val="0"/>
                 <w:position w:val="0"/>
                 <w:sz w:val="22"/>
-                <w:shd w:fill="auto" w:val="clear"/>
               </w:rPr>
             </w:pPr>
             <w:r>
@@ -7373,7 +7443,6 @@
                 <w:spacing w:val="0"/>
                 <w:position w:val="0"/>
                 <w:sz w:val="22"/>
-                <w:shd w:fill="auto" w:val="clear"/>
               </w:rPr>
             </w:pPr>
             <w:r>
@@ -7417,7 +7486,6 @@
                 <w:spacing w:val="0"/>
                 <w:position w:val="0"/>
                 <w:sz w:val="22"/>
-                <w:shd w:fill="auto" w:val="clear"/>
               </w:rPr>
             </w:pPr>
             <w:r>
@@ -7461,7 +7529,6 @@
                 <w:spacing w:val="0"/>
                 <w:position w:val="0"/>
                 <w:sz w:val="22"/>
-                <w:shd w:fill="auto" w:val="clear"/>
               </w:rPr>
             </w:pPr>
             <w:r>
@@ -7505,7 +7572,6 @@
                 <w:spacing w:val="0"/>
                 <w:position w:val="0"/>
                 <w:sz w:val="22"/>
-                <w:shd w:fill="auto" w:val="clear"/>
               </w:rPr>
             </w:pPr>
             <w:r>
@@ -7549,7 +7615,6 @@
                 <w:spacing w:val="0"/>
                 <w:position w:val="0"/>
                 <w:sz w:val="22"/>
-                <w:shd w:fill="auto" w:val="clear"/>
               </w:rPr>
             </w:pPr>
             <w:r>
@@ -7836,7 +7901,6 @@
                 <w:spacing w:val="0"/>
                 <w:position w:val="0"/>
                 <w:sz w:val="22"/>
-                <w:shd w:fill="auto" w:val="clear"/>
               </w:rPr>
             </w:pPr>
             <w:r>
@@ -8327,7 +8391,6 @@
                 <w:spacing w:val="0"/>
                 <w:position w:val="0"/>
                 <w:sz w:val="22"/>
-                <w:shd w:fill="auto" w:val="clear"/>
               </w:rPr>
             </w:pPr>
             <w:r>
@@ -8447,7 +8510,6 @@
                 <w:spacing w:val="0"/>
                 <w:position w:val="0"/>
                 <w:sz w:val="22"/>
-                <w:shd w:fill="auto" w:val="clear"/>
               </w:rPr>
             </w:pPr>
             <w:r>
@@ -9488,6 +9550,18 @@
           <w:shd w:fill="auto" w:val="clear"/>
         </w:rPr>
         <w:t xml:space="preserve">"</w:t>
+      </w:r>
+      <w:r>
+        <w:rPr>
+          <w:rFonts w:ascii="Consolas" w:hAnsi="Consolas" w:cs="Consolas" w:eastAsia="Consolas"/>
+          <w:b/>
+          <w:color w:val="auto"/>
+          <w:spacing w:val="0"/>
+          <w:position w:val="0"/>
+          <w:sz w:val="22"/>
+          <w:shd w:fill="auto" w:val="clear"/>
+        </w:rPr>
+        <w:t xml:space="preserve">  </w:t>
       </w:r>
     </w:p>
     <w:p>
@@ -9608,7 +9682,6 @@
                 <w:spacing w:val="0"/>
                 <w:position w:val="0"/>
                 <w:sz w:val="22"/>
-                <w:shd w:fill="auto" w:val="clear"/>
               </w:rPr>
             </w:pPr>
             <w:r>
@@ -9652,7 +9725,6 @@
                 <w:spacing w:val="0"/>
                 <w:position w:val="0"/>
                 <w:sz w:val="22"/>
-                <w:shd w:fill="auto" w:val="clear"/>
               </w:rPr>
             </w:pPr>
             <w:r>
@@ -9696,7 +9768,6 @@
                 <w:spacing w:val="0"/>
                 <w:position w:val="0"/>
                 <w:sz w:val="22"/>
-                <w:shd w:fill="auto" w:val="clear"/>
               </w:rPr>
             </w:pPr>
             <w:r>
@@ -10005,7 +10076,6 @@
                 <w:spacing w:val="0"/>
                 <w:position w:val="0"/>
                 <w:sz w:val="22"/>
-                <w:shd w:fill="auto" w:val="clear"/>
               </w:rPr>
             </w:pPr>
             <w:r>
@@ -10151,7 +10221,6 @@
                 <w:spacing w:val="0"/>
                 <w:position w:val="0"/>
                 <w:sz w:val="22"/>
-                <w:shd w:fill="auto" w:val="clear"/>
               </w:rPr>
             </w:pPr>
             <w:r>
@@ -10441,7 +10510,6 @@
                 <w:spacing w:val="0"/>
                 <w:position w:val="0"/>
                 <w:sz w:val="22"/>
-                <w:shd w:fill="auto" w:val="clear"/>
               </w:rPr>
             </w:pPr>
             <w:r>
@@ -10490,7 +10558,6 @@
                 <w:spacing w:val="0"/>
                 <w:position w:val="0"/>
                 <w:sz w:val="22"/>
-                <w:shd w:fill="auto" w:val="clear"/>
               </w:rPr>
             </w:pPr>
             <w:r>
@@ -10535,7 +10602,6 @@
                 <w:spacing w:val="0"/>
                 <w:position w:val="0"/>
                 <w:sz w:val="22"/>
-                <w:shd w:fill="auto" w:val="clear"/>
               </w:rPr>
             </w:pPr>
             <w:r>
@@ -10740,7 +10806,6 @@
                 <w:spacing w:val="0"/>
                 <w:position w:val="0"/>
                 <w:sz w:val="22"/>
-                <w:shd w:fill="auto" w:val="clear"/>
               </w:rPr>
             </w:pPr>
             <w:r>
@@ -10887,7 +10952,6 @@
                 <w:spacing w:val="0"/>
                 <w:position w:val="0"/>
                 <w:sz w:val="22"/>
-                <w:shd w:fill="auto" w:val="clear"/>
               </w:rPr>
             </w:pPr>
             <w:r>
@@ -12613,7 +12677,6 @@
                 <w:spacing w:val="0"/>
                 <w:position w:val="0"/>
                 <w:sz w:val="22"/>
-                <w:shd w:fill="auto" w:val="clear"/>
               </w:rPr>
             </w:pPr>
             <w:r>
@@ -12657,7 +12720,6 @@
                 <w:spacing w:val="0"/>
                 <w:position w:val="0"/>
                 <w:sz w:val="22"/>
-                <w:shd w:fill="auto" w:val="clear"/>
               </w:rPr>
             </w:pPr>
             <w:r>
@@ -12701,7 +12763,6 @@
                 <w:spacing w:val="0"/>
                 <w:position w:val="0"/>
                 <w:sz w:val="22"/>
-                <w:shd w:fill="auto" w:val="clear"/>
               </w:rPr>
             </w:pPr>
             <w:r>
@@ -13010,7 +13071,6 @@
                 <w:spacing w:val="0"/>
                 <w:position w:val="0"/>
                 <w:sz w:val="22"/>
-                <w:shd w:fill="auto" w:val="clear"/>
               </w:rPr>
             </w:pPr>
             <w:r>
@@ -13208,7 +13268,6 @@
                 <w:spacing w:val="0"/>
                 <w:position w:val="0"/>
                 <w:sz w:val="22"/>
-                <w:shd w:fill="auto" w:val="clear"/>
               </w:rPr>
             </w:pPr>
             <w:r>
@@ -13906,7 +13965,6 @@
                 <w:spacing w:val="0"/>
                 <w:position w:val="0"/>
                 <w:sz w:val="22"/>
-                <w:shd w:fill="auto" w:val="clear"/>
               </w:rPr>
             </w:pPr>
             <w:r>
@@ -15546,7 +15604,6 @@
                 <w:spacing w:val="0"/>
                 <w:position w:val="0"/>
                 <w:sz w:val="22"/>
-                <w:shd w:fill="auto" w:val="clear"/>
               </w:rPr>
             </w:pPr>
             <w:r>
@@ -15590,7 +15647,6 @@
                 <w:spacing w:val="0"/>
                 <w:position w:val="0"/>
                 <w:sz w:val="22"/>
-                <w:shd w:fill="auto" w:val="clear"/>
               </w:rPr>
             </w:pPr>
             <w:r>
@@ -15634,7 +15690,6 @@
                 <w:spacing w:val="0"/>
                 <w:position w:val="0"/>
                 <w:sz w:val="22"/>
-                <w:shd w:fill="auto" w:val="clear"/>
               </w:rPr>
             </w:pPr>
             <w:r>
@@ -15813,7 +15868,6 @@
                 <w:spacing w:val="0"/>
                 <w:position w:val="0"/>
                 <w:sz w:val="22"/>
-                <w:shd w:fill="auto" w:val="clear"/>
               </w:rPr>
             </w:pPr>
             <w:r>
@@ -15959,7 +16013,6 @@
                 <w:spacing w:val="0"/>
                 <w:position w:val="0"/>
                 <w:sz w:val="22"/>
-                <w:shd w:fill="auto" w:val="clear"/>
               </w:rPr>
             </w:pPr>
             <w:r>
@@ -16390,7 +16443,6 @@
                 <w:color w:val="auto"/>
                 <w:spacing w:val="0"/>
                 <w:position w:val="0"/>
-                <w:shd w:fill="auto" w:val="clear"/>
               </w:rPr>
             </w:pPr>
             <w:r>
@@ -16486,7 +16538,6 @@
                 <w:spacing w:val="0"/>
                 <w:position w:val="0"/>
                 <w:sz w:val="22"/>
-                <w:shd w:fill="auto" w:val="clear"/>
               </w:rPr>
             </w:pPr>
             <w:r>
@@ -16531,7 +16582,6 @@
                 <w:spacing w:val="0"/>
                 <w:position w:val="0"/>
                 <w:sz w:val="22"/>
-                <w:shd w:fill="auto" w:val="clear"/>
               </w:rPr>
             </w:pPr>
             <w:r>
@@ -16788,7 +16838,6 @@
                 <w:spacing w:val="0"/>
                 <w:position w:val="0"/>
                 <w:sz w:val="22"/>
-                <w:shd w:fill="auto" w:val="clear"/>
               </w:rPr>
             </w:pPr>
             <w:r>
@@ -16935,7 +16984,6 @@
                 <w:spacing w:val="0"/>
                 <w:position w:val="0"/>
                 <w:sz w:val="22"/>
-                <w:shd w:fill="auto" w:val="clear"/>
               </w:rPr>
             </w:pPr>
             <w:r>
@@ -18020,7 +18068,6 @@
                 <w:spacing w:val="0"/>
                 <w:position w:val="0"/>
                 <w:sz w:val="22"/>
-                <w:shd w:fill="auto" w:val="clear"/>
               </w:rPr>
             </w:pPr>
             <w:r>
@@ -18064,7 +18111,6 @@
                 <w:spacing w:val="0"/>
                 <w:position w:val="0"/>
                 <w:sz w:val="22"/>
-                <w:shd w:fill="auto" w:val="clear"/>
               </w:rPr>
             </w:pPr>
             <w:r>
@@ -18109,7 +18155,6 @@
                 <w:spacing w:val="0"/>
                 <w:position w:val="0"/>
                 <w:sz w:val="22"/>
-                <w:shd w:fill="auto" w:val="clear"/>
               </w:rPr>
             </w:pPr>
             <w:r>
@@ -18589,7 +18634,6 @@
                 <w:spacing w:val="0"/>
                 <w:position w:val="0"/>
                 <w:sz w:val="22"/>
-                <w:shd w:fill="auto" w:val="clear"/>
               </w:rPr>
             </w:pPr>
             <w:r>
@@ -19327,7 +19371,6 @@
                 <w:spacing w:val="0"/>
                 <w:position w:val="0"/>
                 <w:sz w:val="22"/>
-                <w:shd w:fill="auto" w:val="clear"/>
               </w:rPr>
             </w:pPr>
             <w:r>
@@ -19371,7 +19414,6 @@
                 <w:spacing w:val="0"/>
                 <w:position w:val="0"/>
                 <w:sz w:val="22"/>
-                <w:shd w:fill="auto" w:val="clear"/>
               </w:rPr>
             </w:pPr>
             <w:r>
@@ -19415,7 +19457,6 @@
                 <w:spacing w:val="0"/>
                 <w:position w:val="0"/>
                 <w:sz w:val="22"/>
-                <w:shd w:fill="auto" w:val="clear"/>
               </w:rPr>
             </w:pPr>
             <w:r>
@@ -19459,7 +19500,6 @@
                 <w:spacing w:val="0"/>
                 <w:position w:val="0"/>
                 <w:sz w:val="22"/>
-                <w:shd w:fill="auto" w:val="clear"/>
               </w:rPr>
             </w:pPr>
             <w:r>
@@ -19950,7 +19990,6 @@
                 <w:spacing w:val="0"/>
                 <w:position w:val="0"/>
                 <w:sz w:val="22"/>
-                <w:shd w:fill="auto" w:val="clear"/>
               </w:rPr>
             </w:pPr>
             <w:r>
@@ -20096,7 +20135,6 @@
                 <w:spacing w:val="0"/>
                 <w:position w:val="0"/>
                 <w:sz w:val="22"/>
-                <w:shd w:fill="auto" w:val="clear"/>
               </w:rPr>
             </w:pPr>
             <w:r>
@@ -20502,7 +20540,6 @@
                 <w:spacing w:val="0"/>
                 <w:position w:val="0"/>
                 <w:sz w:val="22"/>
-                <w:shd w:fill="auto" w:val="clear"/>
               </w:rPr>
             </w:pPr>
           </w:p>
@@ -20637,7 +20674,6 @@
                 <w:spacing w:val="0"/>
                 <w:position w:val="0"/>
                 <w:sz w:val="22"/>
-                <w:shd w:fill="auto" w:val="clear"/>
               </w:rPr>
             </w:pPr>
             <w:r>
@@ -21087,7 +21123,6 @@
                 <w:spacing w:val="0"/>
                 <w:position w:val="0"/>
                 <w:sz w:val="22"/>
-                <w:shd w:fill="auto" w:val="clear"/>
               </w:rPr>
             </w:pPr>
             <w:r>
@@ -21131,7 +21166,6 @@
                 <w:spacing w:val="0"/>
                 <w:position w:val="0"/>
                 <w:sz w:val="22"/>
-                <w:shd w:fill="auto" w:val="clear"/>
               </w:rPr>
             </w:pPr>
             <w:r>
@@ -21175,7 +21209,6 @@
                 <w:spacing w:val="0"/>
                 <w:position w:val="0"/>
                 <w:sz w:val="22"/>
-                <w:shd w:fill="auto" w:val="clear"/>
               </w:rPr>
             </w:pPr>
             <w:r>
@@ -21252,7 +21285,6 @@
                 <w:spacing w:val="0"/>
                 <w:position w:val="0"/>
                 <w:sz w:val="22"/>
-                <w:shd w:fill="auto" w:val="clear"/>
               </w:rPr>
             </w:pPr>
             <w:r>
@@ -21296,7 +21328,6 @@
                 <w:spacing w:val="0"/>
                 <w:position w:val="0"/>
                 <w:sz w:val="22"/>
-                <w:shd w:fill="auto" w:val="clear"/>
               </w:rPr>
             </w:pPr>
             <w:r>
@@ -21340,7 +21371,6 @@
                 <w:spacing w:val="0"/>
                 <w:position w:val="0"/>
                 <w:sz w:val="22"/>
-                <w:shd w:fill="auto" w:val="clear"/>
               </w:rPr>
             </w:pPr>
             <w:r>
@@ -21544,7 +21574,6 @@
                 <w:spacing w:val="0"/>
                 <w:position w:val="0"/>
                 <w:sz w:val="22"/>
-                <w:shd w:fill="auto" w:val="clear"/>
               </w:rPr>
             </w:pPr>
             <w:r>
@@ -21586,7 +21615,6 @@
                 <w:spacing w:val="0"/>
                 <w:position w:val="0"/>
                 <w:sz w:val="22"/>
-                <w:shd w:fill="auto" w:val="clear"/>
               </w:rPr>
             </w:pPr>
             <w:r>
@@ -21719,7 +21747,6 @@
                 <w:spacing w:val="0"/>
                 <w:position w:val="0"/>
                 <w:sz w:val="22"/>
-                <w:shd w:fill="auto" w:val="clear"/>
               </w:rPr>
             </w:pPr>
             <w:r>
@@ -21761,7 +21788,6 @@
                 <w:spacing w:val="0"/>
                 <w:position w:val="0"/>
                 <w:sz w:val="22"/>
-                <w:shd w:fill="auto" w:val="clear"/>
               </w:rPr>
             </w:pPr>
           </w:p>
@@ -21895,7 +21921,6 @@
                 <w:spacing w:val="0"/>
                 <w:position w:val="0"/>
                 <w:sz w:val="22"/>
-                <w:shd w:fill="auto" w:val="clear"/>
               </w:rPr>
             </w:pPr>
             <w:r>
@@ -21937,7 +21962,6 @@
                 <w:spacing w:val="0"/>
                 <w:position w:val="0"/>
                 <w:sz w:val="22"/>
-                <w:shd w:fill="auto" w:val="clear"/>
               </w:rPr>
             </w:pPr>
             <w:r>
@@ -22074,7 +22098,6 @@
                 <w:spacing w:val="0"/>
                 <w:position w:val="0"/>
                 <w:sz w:val="22"/>
-                <w:shd w:fill="auto" w:val="clear"/>
               </w:rPr>
             </w:pPr>
             <w:r>
@@ -22329,7 +22352,6 @@
                 <w:spacing w:val="0"/>
                 <w:position w:val="0"/>
                 <w:sz w:val="22"/>
-                <w:shd w:fill="auto" w:val="clear"/>
               </w:rPr>
             </w:pPr>
             <w:r>
@@ -22371,7 +22393,6 @@
                 <w:spacing w:val="0"/>
                 <w:position w:val="0"/>
                 <w:sz w:val="22"/>
-                <w:shd w:fill="auto" w:val="clear"/>
               </w:rPr>
             </w:pPr>
             <w:r>
@@ -22552,7 +22573,6 @@
                 <w:spacing w:val="0"/>
                 <w:position w:val="0"/>
                 <w:sz w:val="22"/>
-                <w:shd w:fill="auto" w:val="clear"/>
               </w:rPr>
             </w:pPr>
             <w:r>
@@ -22594,7 +22614,6 @@
                 <w:spacing w:val="0"/>
                 <w:position w:val="0"/>
                 <w:sz w:val="22"/>
-                <w:shd w:fill="auto" w:val="clear"/>
               </w:rPr>
             </w:pPr>
           </w:p>
@@ -22676,7 +22695,6 @@
                 <w:spacing w:val="0"/>
                 <w:position w:val="0"/>
                 <w:sz w:val="22"/>
-                <w:shd w:fill="auto" w:val="clear"/>
               </w:rPr>
             </w:pPr>
             <w:r>
@@ -22718,7 +22736,6 @@
                 <w:spacing w:val="0"/>
                 <w:position w:val="0"/>
                 <w:sz w:val="22"/>
-                <w:shd w:fill="auto" w:val="clear"/>
               </w:rPr>
             </w:pPr>
             <w:r>
@@ -22833,7 +22850,6 @@
                 <w:spacing w:val="0"/>
                 <w:position w:val="0"/>
                 <w:sz w:val="22"/>
-                <w:shd w:fill="auto" w:val="clear"/>
               </w:rPr>
             </w:pPr>
             <w:r>
@@ -22984,7 +23000,6 @@
                 <w:spacing w:val="0"/>
                 <w:position w:val="0"/>
                 <w:sz w:val="22"/>
-                <w:shd w:fill="auto" w:val="clear"/>
               </w:rPr>
             </w:pPr>
             <w:r>
@@ -23026,7 +23041,6 @@
                 <w:spacing w:val="0"/>
                 <w:position w:val="0"/>
                 <w:sz w:val="22"/>
-                <w:shd w:fill="auto" w:val="clear"/>
               </w:rPr>
             </w:pPr>
             <w:r>
@@ -23137,7 +23151,6 @@
                 <w:spacing w:val="0"/>
                 <w:position w:val="0"/>
                 <w:sz w:val="22"/>
-                <w:shd w:fill="auto" w:val="clear"/>
               </w:rPr>
             </w:pPr>
             <w:r>
@@ -23314,7 +23327,6 @@
                 <w:spacing w:val="0"/>
                 <w:position w:val="0"/>
                 <w:sz w:val="22"/>
-                <w:shd w:fill="auto" w:val="clear"/>
               </w:rPr>
             </w:pPr>
             <w:r>
@@ -23356,7 +23368,6 @@
                 <w:spacing w:val="0"/>
                 <w:position w:val="0"/>
                 <w:sz w:val="22"/>
-                <w:shd w:fill="auto" w:val="clear"/>
               </w:rPr>
             </w:pPr>
             <w:r>
@@ -23493,7 +23504,6 @@
                 <w:spacing w:val="0"/>
                 <w:position w:val="0"/>
                 <w:sz w:val="22"/>
-                <w:shd w:fill="auto" w:val="clear"/>
               </w:rPr>
             </w:pPr>
             <w:r>
@@ -23763,7 +23773,6 @@
                 <w:spacing w:val="0"/>
                 <w:position w:val="0"/>
                 <w:sz w:val="22"/>
-                <w:shd w:fill="auto" w:val="clear"/>
               </w:rPr>
             </w:pPr>
             <w:r>
@@ -23807,7 +23816,6 @@
                 <w:spacing w:val="0"/>
                 <w:position w:val="0"/>
                 <w:sz w:val="22"/>
-                <w:shd w:fill="auto" w:val="clear"/>
               </w:rPr>
             </w:pPr>
             <w:r>
@@ -23856,7 +23864,6 @@
                 <w:spacing w:val="0"/>
                 <w:position w:val="0"/>
                 <w:sz w:val="22"/>
-                <w:shd w:fill="auto" w:val="clear"/>
               </w:rPr>
             </w:pPr>
             <w:r>
@@ -24457,7 +24464,6 @@
                 <w:spacing w:val="0"/>
                 <w:position w:val="0"/>
                 <w:sz w:val="22"/>
-                <w:shd w:fill="auto" w:val="clear"/>
               </w:rPr>
             </w:pPr>
             <w:r>
@@ -24820,7 +24826,6 @@
                 <w:spacing w:val="0"/>
                 <w:position w:val="0"/>
                 <w:sz w:val="22"/>
-                <w:shd w:fill="auto" w:val="clear"/>
               </w:rPr>
             </w:pPr>
             <w:r>
@@ -24864,7 +24869,6 @@
                 <w:spacing w:val="0"/>
                 <w:position w:val="0"/>
                 <w:sz w:val="22"/>
-                <w:shd w:fill="auto" w:val="clear"/>
               </w:rPr>
             </w:pPr>
             <w:r>
@@ -24913,7 +24917,6 @@
                 <w:spacing w:val="0"/>
                 <w:position w:val="0"/>
                 <w:sz w:val="22"/>
-                <w:shd w:fill="auto" w:val="clear"/>
               </w:rPr>
             </w:pPr>
             <w:r>
@@ -25518,7 +25521,6 @@
                 <w:spacing w:val="0"/>
                 <w:position w:val="0"/>
                 <w:sz w:val="22"/>
-                <w:shd w:fill="auto" w:val="clear"/>
               </w:rPr>
             </w:pPr>
             <w:r>
@@ -26573,7 +26575,6 @@
                 <w:spacing w:val="0"/>
                 <w:position w:val="0"/>
                 <w:sz w:val="22"/>
-                <w:shd w:fill="auto" w:val="clear"/>
               </w:rPr>
             </w:pPr>
             <w:r>
@@ -26617,7 +26618,6 @@
                 <w:spacing w:val="0"/>
                 <w:position w:val="0"/>
                 <w:sz w:val="22"/>
-                <w:shd w:fill="auto" w:val="clear"/>
               </w:rPr>
             </w:pPr>
             <w:r>
@@ -26694,7 +26694,6 @@
                 <w:spacing w:val="0"/>
                 <w:position w:val="0"/>
                 <w:sz w:val="22"/>
-                <w:shd w:fill="auto" w:val="clear"/>
               </w:rPr>
             </w:pPr>
             <w:r>
@@ -26738,7 +26737,6 @@
                 <w:spacing w:val="0"/>
                 <w:position w:val="0"/>
                 <w:sz w:val="22"/>
-                <w:shd w:fill="auto" w:val="clear"/>
               </w:rPr>
             </w:pPr>
             <w:r>
@@ -26815,7 +26813,6 @@
                 <w:spacing w:val="0"/>
                 <w:position w:val="0"/>
                 <w:sz w:val="22"/>
-                <w:shd w:fill="auto" w:val="clear"/>
               </w:rPr>
             </w:pPr>
             <w:r>
@@ -26859,7 +26856,6 @@
                 <w:spacing w:val="0"/>
                 <w:position w:val="0"/>
                 <w:sz w:val="22"/>
-                <w:shd w:fill="auto" w:val="clear"/>
               </w:rPr>
             </w:pPr>
             <w:r>
@@ -26936,7 +26932,6 @@
                 <w:spacing w:val="0"/>
                 <w:position w:val="0"/>
                 <w:sz w:val="22"/>
-                <w:shd w:fill="auto" w:val="clear"/>
               </w:rPr>
             </w:pPr>
             <w:r>
@@ -26980,7 +26975,6 @@
                 <w:spacing w:val="0"/>
                 <w:position w:val="0"/>
                 <w:sz w:val="22"/>
-                <w:shd w:fill="auto" w:val="clear"/>
               </w:rPr>
             </w:pPr>
             <w:r>
@@ -27191,7 +27185,6 @@
                 <w:color w:val="auto"/>
                 <w:spacing w:val="0"/>
                 <w:position w:val="0"/>
-                <w:shd w:fill="auto" w:val="clear"/>
               </w:rPr>
             </w:pPr>
             <w:r>
@@ -27232,7 +27225,6 @@
                 <w:color w:val="auto"/>
                 <w:spacing w:val="0"/>
                 <w:position w:val="0"/>
-                <w:shd w:fill="auto" w:val="clear"/>
               </w:rPr>
             </w:pPr>
             <w:r>
@@ -27274,7 +27266,6 @@
                 <w:color w:val="auto"/>
                 <w:spacing w:val="0"/>
                 <w:position w:val="0"/>
-                <w:shd w:fill="auto" w:val="clear"/>
               </w:rPr>
             </w:pPr>
           </w:p>
@@ -27358,7 +27349,6 @@
                 <w:color w:val="auto"/>
                 <w:spacing w:val="0"/>
                 <w:position w:val="0"/>
-                <w:shd w:fill="auto" w:val="clear"/>
               </w:rPr>
             </w:pPr>
             <w:r>
@@ -27399,7 +27389,6 @@
                 <w:color w:val="auto"/>
                 <w:spacing w:val="0"/>
                 <w:position w:val="0"/>
-                <w:shd w:fill="auto" w:val="clear"/>
               </w:rPr>
             </w:pPr>
             <w:r>
@@ -27441,7 +27430,6 @@
                 <w:color w:val="auto"/>
                 <w:spacing w:val="0"/>
                 <w:position w:val="0"/>
-                <w:shd w:fill="auto" w:val="clear"/>
               </w:rPr>
             </w:pPr>
           </w:p>
@@ -27498,7 +27486,6 @@
                 <w:color w:val="auto"/>
                 <w:spacing w:val="0"/>
                 <w:position w:val="0"/>
-                <w:shd w:fill="auto" w:val="clear"/>
               </w:rPr>
             </w:pPr>
             <w:r>
@@ -27540,7 +27527,6 @@
                 <w:color w:val="auto"/>
                 <w:spacing w:val="0"/>
                 <w:position w:val="0"/>
-                <w:shd w:fill="auto" w:val="clear"/>
               </w:rPr>
             </w:pPr>
             <w:r>
@@ -27582,7 +27568,6 @@
                 <w:color w:val="auto"/>
                 <w:spacing w:val="0"/>
                 <w:position w:val="0"/>
-                <w:shd w:fill="auto" w:val="clear"/>
               </w:rPr>
             </w:pPr>
           </w:p>
@@ -27613,7 +27598,6 @@
                 <w:color w:val="auto"/>
                 <w:spacing w:val="0"/>
                 <w:position w:val="0"/>
-                <w:shd w:fill="auto" w:val="clear"/>
               </w:rPr>
             </w:pPr>
             <w:r>
@@ -27654,7 +27638,6 @@
                 <w:color w:val="auto"/>
                 <w:spacing w:val="0"/>
                 <w:position w:val="0"/>
-                <w:shd w:fill="auto" w:val="clear"/>
               </w:rPr>
             </w:pPr>
             <w:r>
@@ -27734,7 +27717,6 @@
                 <w:spacing w:val="0"/>
                 <w:position w:val="0"/>
                 <w:sz w:val="22"/>
-                <w:shd w:fill="auto" w:val="clear"/>
               </w:rPr>
             </w:pPr>
             <w:r>
@@ -27778,7 +27760,6 @@
                 <w:spacing w:val="0"/>
                 <w:position w:val="0"/>
                 <w:sz w:val="22"/>
-                <w:shd w:fill="auto" w:val="clear"/>
               </w:rPr>
             </w:pPr>
             <w:r>
@@ -27854,7 +27835,6 @@
                 <w:spacing w:val="0"/>
                 <w:position w:val="0"/>
                 <w:sz w:val="22"/>
-                <w:shd w:fill="auto" w:val="clear"/>
               </w:rPr>
             </w:pPr>
             <w:r>
@@ -27898,7 +27878,6 @@
                 <w:spacing w:val="0"/>
                 <w:position w:val="0"/>
                 <w:sz w:val="22"/>
-                <w:shd w:fill="auto" w:val="clear"/>
               </w:rPr>
             </w:pPr>
             <w:r>
@@ -27974,7 +27953,6 @@
                 <w:spacing w:val="0"/>
                 <w:position w:val="0"/>
                 <w:sz w:val="22"/>
-                <w:shd w:fill="auto" w:val="clear"/>
               </w:rPr>
             </w:pPr>
             <w:r>
@@ -28018,7 +27996,6 @@
                 <w:spacing w:val="0"/>
                 <w:position w:val="0"/>
                 <w:sz w:val="22"/>
-                <w:shd w:fill="auto" w:val="clear"/>
               </w:rPr>
             </w:pPr>
             <w:r>
@@ -28094,7 +28071,6 @@
                 <w:spacing w:val="0"/>
                 <w:position w:val="0"/>
                 <w:sz w:val="22"/>
-                <w:shd w:fill="auto" w:val="clear"/>
               </w:rPr>
             </w:pPr>
             <w:r>
@@ -28138,7 +28114,6 @@
                 <w:spacing w:val="0"/>
                 <w:position w:val="0"/>
                 <w:sz w:val="22"/>
-                <w:shd w:fill="auto" w:val="clear"/>
               </w:rPr>
             </w:pPr>
             <w:r>
@@ -28321,7 +28296,6 @@
                 <w:color w:val="auto"/>
                 <w:spacing w:val="0"/>
                 <w:position w:val="0"/>
-                <w:shd w:fill="auto" w:val="clear"/>
               </w:rPr>
             </w:pPr>
             <w:r>
@@ -28363,7 +28337,6 @@
                 <w:color w:val="auto"/>
                 <w:spacing w:val="0"/>
                 <w:position w:val="0"/>
-                <w:shd w:fill="auto" w:val="clear"/>
               </w:rPr>
             </w:pPr>
             <w:r>
@@ -28542,7 +28515,6 @@
                 <w:color w:val="auto"/>
                 <w:spacing w:val="0"/>
                 <w:position w:val="0"/>
-                <w:shd w:fill="auto" w:val="clear"/>
               </w:rPr>
             </w:pPr>
             <w:r>
@@ -28584,7 +28556,6 @@
                 <w:color w:val="auto"/>
                 <w:spacing w:val="0"/>
                 <w:position w:val="0"/>
-                <w:shd w:fill="auto" w:val="clear"/>
               </w:rPr>
             </w:pPr>
             <w:r>
@@ -28683,7 +28654,6 @@
                 <w:color w:val="auto"/>
                 <w:spacing w:val="0"/>
                 <w:position w:val="0"/>
-                <w:shd w:fill="auto" w:val="clear"/>
               </w:rPr>
             </w:pPr>
             <w:r>
@@ -28725,7 +28695,6 @@
                 <w:color w:val="auto"/>
                 <w:spacing w:val="0"/>
                 <w:position w:val="0"/>
-                <w:shd w:fill="auto" w:val="clear"/>
               </w:rPr>
             </w:pPr>
             <w:r>
@@ -28878,7 +28847,6 @@
                 <w:color w:val="auto"/>
                 <w:spacing w:val="0"/>
                 <w:position w:val="0"/>
-                <w:shd w:fill="auto" w:val="clear"/>
               </w:rPr>
             </w:pPr>
             <w:r>
@@ -28920,7 +28888,6 @@
                 <w:color w:val="auto"/>
                 <w:spacing w:val="0"/>
                 <w:position w:val="0"/>
-                <w:shd w:fill="auto" w:val="clear"/>
               </w:rPr>
             </w:pPr>
             <w:r>
@@ -30165,7 +30132,6 @@
                 <w:spacing w:val="0"/>
                 <w:position w:val="0"/>
                 <w:sz w:val="22"/>
-                <w:shd w:fill="auto" w:val="clear"/>
               </w:rPr>
             </w:pPr>
             <w:r>
@@ -30209,7 +30175,6 @@
                 <w:spacing w:val="0"/>
                 <w:position w:val="0"/>
                 <w:sz w:val="22"/>
-                <w:shd w:fill="auto" w:val="clear"/>
               </w:rPr>
             </w:pPr>
             <w:r>
@@ -30253,7 +30218,6 @@
                 <w:spacing w:val="0"/>
                 <w:position w:val="0"/>
                 <w:sz w:val="22"/>
-                <w:shd w:fill="auto" w:val="clear"/>
               </w:rPr>
             </w:pPr>
             <w:r>
@@ -30330,7 +30294,6 @@
                 <w:spacing w:val="0"/>
                 <w:position w:val="0"/>
                 <w:sz w:val="22"/>
-                <w:shd w:fill="auto" w:val="clear"/>
               </w:rPr>
             </w:pPr>
             <w:r>
@@ -30374,7 +30337,6 @@
                 <w:spacing w:val="0"/>
                 <w:position w:val="0"/>
                 <w:sz w:val="22"/>
-                <w:shd w:fill="auto" w:val="clear"/>
               </w:rPr>
             </w:pPr>
             <w:r>
@@ -30418,7 +30380,6 @@
                 <w:spacing w:val="0"/>
                 <w:position w:val="0"/>
                 <w:sz w:val="22"/>
-                <w:shd w:fill="auto" w:val="clear"/>
               </w:rPr>
             </w:pPr>
             <w:r>
@@ -30623,7 +30584,6 @@
                 <w:spacing w:val="0"/>
                 <w:position w:val="0"/>
                 <w:sz w:val="22"/>
-                <w:shd w:fill="auto" w:val="clear"/>
               </w:rPr>
             </w:pPr>
           </w:p>
@@ -30654,7 +30614,6 @@
                 <w:spacing w:val="0"/>
                 <w:position w:val="0"/>
                 <w:sz w:val="22"/>
-                <w:shd w:fill="auto" w:val="clear"/>
               </w:rPr>
             </w:pPr>
             <w:r>
@@ -30701,8 +30660,8 @@
               </w:rPr>
             </w:pPr>
             <w:r>
-              <w:object w:dxaOrig="3572" w:dyaOrig="2864">
-                <v:rect xmlns:o="urn:schemas-microsoft-com:office:office" xmlns:v="urn:schemas-microsoft-com:vml" id="rectole0000000000" style="width:178.600000pt;height:143.200000pt" o:preferrelative="t" o:ole="">
+              <w:object w:dxaOrig="3624" w:dyaOrig="2895">
+                <v:rect xmlns:o="urn:schemas-microsoft-com:office:office" xmlns:v="urn:schemas-microsoft-com:vml" id="rectole0000000000" style="width:181.200000pt;height:144.750000pt" o:preferrelative="t" o:ole="">
                   <o:lock v:ext="edit"/>
                   <v:imagedata xmlns:r="http://schemas.openxmlformats.org/officeDocument/2006/relationships" r:id="docRId3" o:title=""/>
                 </v:rect>
@@ -30926,7 +30885,6 @@
                 <w:spacing w:val="0"/>
                 <w:position w:val="0"/>
                 <w:sz w:val="22"/>
-                <w:shd w:fill="auto" w:val="clear"/>
               </w:rPr>
             </w:pPr>
           </w:p>
@@ -30957,7 +30915,6 @@
                 <w:spacing w:val="0"/>
                 <w:position w:val="0"/>
                 <w:sz w:val="22"/>
-                <w:shd w:fill="auto" w:val="clear"/>
               </w:rPr>
             </w:pPr>
             <w:r>
@@ -31004,8 +30961,8 @@
               </w:rPr>
             </w:pPr>
             <w:r>
-              <w:object w:dxaOrig="3622" w:dyaOrig="2822">
-                <v:rect xmlns:o="urn:schemas-microsoft-com:office:office" xmlns:v="urn:schemas-microsoft-com:vml" id="rectole0000000001" style="width:181.100000pt;height:141.100000pt" o:preferrelative="t" o:ole="">
+              <w:object w:dxaOrig="3664" w:dyaOrig="2855">
+                <v:rect xmlns:o="urn:schemas-microsoft-com:office:office" xmlns:v="urn:schemas-microsoft-com:vml" id="rectole0000000001" style="width:183.200000pt;height:142.750000pt" o:preferrelative="t" o:ole="">
                   <o:lock v:ext="edit"/>
                   <v:imagedata xmlns:r="http://schemas.openxmlformats.org/officeDocument/2006/relationships" r:id="docRId5" o:title=""/>
                 </v:rect>
@@ -31699,8 +31656,8 @@
         </w:rPr>
       </w:pPr>
       <w:r>
-        <w:object w:dxaOrig="6855" w:dyaOrig="2208">
-          <v:rect xmlns:o="urn:schemas-microsoft-com:office:office" xmlns:v="urn:schemas-microsoft-com:vml" id="rectole0000000002" style="width:342.750000pt;height:110.400000pt" o:preferrelative="t" o:ole="">
+        <w:object w:dxaOrig="6944" w:dyaOrig="2227">
+          <v:rect xmlns:o="urn:schemas-microsoft-com:office:office" xmlns:v="urn:schemas-microsoft-com:vml" id="rectole0000000002" style="width:347.200000pt;height:111.350000pt" o:preferrelative="t" o:ole="">
             <o:lock v:ext="edit"/>
             <v:imagedata xmlns:r="http://schemas.openxmlformats.org/officeDocument/2006/relationships" r:id="docRId7" o:title=""/>
           </v:rect>
@@ -31890,8 +31847,8 @@
         </w:rPr>
       </w:pPr>
       <w:r>
-        <w:object w:dxaOrig="10728" w:dyaOrig="764">
-          <v:rect xmlns:o="urn:schemas-microsoft-com:office:office" xmlns:v="urn:schemas-microsoft-com:vml" id="rectole0000000003" style="width:536.400000pt;height:38.200000pt" o:preferrelative="t" o:ole="">
+        <w:object w:dxaOrig="10852" w:dyaOrig="769">
+          <v:rect xmlns:o="urn:schemas-microsoft-com:office:office" xmlns:v="urn:schemas-microsoft-com:vml" id="rectole0000000003" style="width:542.600000pt;height:38.450000pt" o:preferrelative="t" o:ole="">
             <o:lock v:ext="edit"/>
             <v:imagedata xmlns:r="http://schemas.openxmlformats.org/officeDocument/2006/relationships" r:id="docRId9" o:title=""/>
           </v:rect>
@@ -32186,8 +32143,8 @@
         </w:rPr>
       </w:pPr>
       <w:r>
-        <w:object w:dxaOrig="6504" w:dyaOrig="2963">
-          <v:rect xmlns:o="urn:schemas-microsoft-com:office:office" xmlns:v="urn:schemas-microsoft-com:vml" id="rectole0000000004" style="width:325.200000pt;height:148.150000pt" o:preferrelative="t" o:ole="">
+        <w:object w:dxaOrig="6580" w:dyaOrig="2996">
+          <v:rect xmlns:o="urn:schemas-microsoft-com:office:office" xmlns:v="urn:schemas-microsoft-com:vml" id="rectole0000000004" style="width:329.000000pt;height:149.800000pt" o:preferrelative="t" o:ole="">
             <o:lock v:ext="edit"/>
             <v:imagedata xmlns:r="http://schemas.openxmlformats.org/officeDocument/2006/relationships" r:id="docRId11" o:title=""/>
           </v:rect>

</xml_diff>